<commit_message>
Ajout maquettes graphiques format pdf
</commit_message>
<xml_diff>
--- a/Comptes rendus réunions/Comptes rendus de réunions.docx
+++ b/Comptes rendus réunions/Comptes rendus de réunions.docx
@@ -3701,7 +3701,7 @@
                                         <w:sz w:val="72"/>
                                         <w:szCs w:val="72"/>
                                       </w:rPr>
-                                      <w:t>Jeux collectionne</w:t>
+                                      <w:t>Jeux collectionne – Comptes rendus de réunion</w:t>
                                     </w:r>
                                   </w:sdtContent>
                                 </w:sdt>
@@ -3801,7 +3801,7 @@
                                   <w:sz w:val="72"/>
                                   <w:szCs w:val="72"/>
                                 </w:rPr>
-                                <w:t>Jeux collectionne</w:t>
+                                <w:t>Jeux collectionne – Comptes rendus de réunion</w:t>
                               </w:r>
                             </w:sdtContent>
                           </w:sdt>
@@ -5075,6 +5075,319 @@
     </w:p>
     <w:p>
       <w:pPr>
+        <w:spacing w:line="276" w:lineRule="auto"/>
+        <w:jc w:val="both"/>
+      </w:pPr>
+    </w:p>
+    <w:p>
+      <w:pPr>
+        <w:spacing w:line="276" w:lineRule="auto"/>
+        <w:jc w:val="both"/>
+      </w:pPr>
+    </w:p>
+    <w:p>
+      <w:pPr>
+        <w:pStyle w:val="Titre1"/>
+      </w:pPr>
+      <w:bookmarkStart w:id="1" w:name="_Toc127433440"/>
+      <w:r>
+        <w:t xml:space="preserve">Point </w:t>
+      </w:r>
+      <w:r>
+        <w:t xml:space="preserve">d'étape du </w:t>
+      </w:r>
+      <w:r>
+        <w:t xml:space="preserve">26 janvier </w:t>
+      </w:r>
+      <w:r>
+        <w:t>2023</w:t>
+      </w:r>
+      <w:r>
+        <w:t xml:space="preserve"> :</w:t>
+      </w:r>
+      <w:bookmarkEnd w:id="1"/>
+    </w:p>
+    <w:p>
+      <w:pPr>
+        <w:pStyle w:val="Paragraphedeliste"/>
+        <w:numPr>
+          <w:ilvl w:val="0"/>
+          <w:numId w:val="2"/>
+        </w:numPr>
+        <w:spacing w:line="276" w:lineRule="auto"/>
+        <w:jc w:val="both"/>
+      </w:pPr>
+      <w:r>
+        <w:t>Avancement du développement de l'API par Théo</w:t>
+      </w:r>
+    </w:p>
+    <w:p>
+      <w:pPr>
+        <w:pStyle w:val="Paragraphedeliste"/>
+        <w:numPr>
+          <w:ilvl w:val="0"/>
+          <w:numId w:val="2"/>
+        </w:numPr>
+        <w:spacing w:line="276" w:lineRule="auto"/>
+        <w:jc w:val="both"/>
+      </w:pPr>
+      <w:r>
+        <w:t>Ébauche</w:t>
+      </w:r>
+      <w:r>
+        <w:t xml:space="preserve"> de cahier des charges : </w:t>
+      </w:r>
+    </w:p>
+    <w:p>
+      <w:pPr>
+        <w:pStyle w:val="Paragraphedeliste"/>
+        <w:numPr>
+          <w:ilvl w:val="1"/>
+          <w:numId w:val="2"/>
+        </w:numPr>
+        <w:spacing w:line="276" w:lineRule="auto"/>
+        <w:jc w:val="both"/>
+      </w:pPr>
+      <w:r>
+        <w:t>Propositions</w:t>
+      </w:r>
+      <w:r>
+        <w:t xml:space="preserve"> de use case</w:t>
+      </w:r>
+      <w:r>
+        <w:t>s</w:t>
+      </w:r>
+    </w:p>
+    <w:p>
+      <w:pPr>
+        <w:pStyle w:val="Paragraphedeliste"/>
+        <w:numPr>
+          <w:ilvl w:val="1"/>
+          <w:numId w:val="2"/>
+        </w:numPr>
+        <w:spacing w:line="276" w:lineRule="auto"/>
+        <w:jc w:val="both"/>
+      </w:pPr>
+      <w:r>
+        <w:t>Propositions de f</w:t>
+      </w:r>
+      <w:r>
+        <w:t xml:space="preserve">onctionnalités </w:t>
+      </w:r>
+      <w:r>
+        <w:t>pour</w:t>
+      </w:r>
+      <w:r>
+        <w:t xml:space="preserve"> l’application</w:t>
+      </w:r>
+    </w:p>
+    <w:p>
+      <w:pPr>
+        <w:pStyle w:val="Paragraphedeliste"/>
+        <w:numPr>
+          <w:ilvl w:val="0"/>
+          <w:numId w:val="2"/>
+        </w:numPr>
+        <w:spacing w:line="276" w:lineRule="auto"/>
+        <w:jc w:val="both"/>
+      </w:pPr>
+      <w:r>
+        <w:t>Choi</w:t>
+      </w:r>
+      <w:r>
+        <w:t>x du</w:t>
+      </w:r>
+      <w:r>
+        <w:t xml:space="preserve"> nom du projet</w:t>
+      </w:r>
+    </w:p>
+    <w:p>
+      <w:pPr>
+        <w:pStyle w:val="Paragraphedeliste"/>
+        <w:numPr>
+          <w:ilvl w:val="0"/>
+          <w:numId w:val="2"/>
+        </w:numPr>
+        <w:spacing w:line="276" w:lineRule="auto"/>
+        <w:jc w:val="both"/>
+      </w:pPr>
+      <w:r>
+        <w:t>C</w:t>
+      </w:r>
+      <w:r>
+        <w:t>réation du projet Git et de</w:t>
+      </w:r>
+      <w:r>
+        <w:t xml:space="preserve"> se</w:t>
+      </w:r>
+      <w:r>
+        <w:t xml:space="preserve">s </w:t>
+      </w:r>
+      <w:r>
+        <w:t>différents répertoires</w:t>
+      </w:r>
+    </w:p>
+    <w:p>
+      <w:pPr>
+        <w:pStyle w:val="Paragraphedeliste"/>
+        <w:numPr>
+          <w:ilvl w:val="0"/>
+          <w:numId w:val="2"/>
+        </w:numPr>
+        <w:spacing w:line="276" w:lineRule="auto"/>
+        <w:jc w:val="both"/>
+      </w:pPr>
+      <w:r>
+        <w:t>C</w:t>
+      </w:r>
+      <w:r>
+        <w:t>réation de l'organisation "Jeux Collectionne"</w:t>
+      </w:r>
+      <w:r>
+        <w:t xml:space="preserve"> pour héberger les r</w:t>
+      </w:r>
+      <w:r>
+        <w:t>é</w:t>
+      </w:r>
+      <w:r>
+        <w:t>p</w:t>
+      </w:r>
+      <w:r>
+        <w:t>ertoire</w:t>
+      </w:r>
+      <w:r>
+        <w:t>s et le projet Git (</w:t>
+      </w:r>
+      <w:r>
+        <w:t xml:space="preserve">permet ainsi de </w:t>
+      </w:r>
+      <w:r>
+        <w:t>ne pas les rattacher à un compte</w:t>
+      </w:r>
+      <w:r>
+        <w:t xml:space="preserve"> utilisateur</w:t>
+      </w:r>
+      <w:r>
+        <w:t xml:space="preserve"> propriétaire</w:t>
+      </w:r>
+      <w:r>
+        <w:t xml:space="preserve"> et de faire de chacun des membres du projet le propriétaire du projet Git</w:t>
+      </w:r>
+      <w:r>
+        <w:t>)</w:t>
+      </w:r>
+      <w:r>
+        <w:t xml:space="preserve">, </w:t>
+      </w:r>
+    </w:p>
+    <w:p>
+      <w:pPr>
+        <w:pStyle w:val="Paragraphedeliste"/>
+        <w:numPr>
+          <w:ilvl w:val="0"/>
+          <w:numId w:val="2"/>
+        </w:numPr>
+        <w:spacing w:line="276" w:lineRule="auto"/>
+        <w:jc w:val="both"/>
+      </w:pPr>
+      <w:r>
+        <w:t>Invitation</w:t>
+      </w:r>
+      <w:r>
+        <w:t xml:space="preserve"> des différents membres</w:t>
+      </w:r>
+      <w:r>
+        <w:t xml:space="preserve"> du projet au sein de l’organisation</w:t>
+      </w:r>
+      <w:r>
+        <w:t xml:space="preserve">, </w:t>
+      </w:r>
+    </w:p>
+    <w:p>
+      <w:pPr>
+        <w:pStyle w:val="Paragraphedeliste"/>
+        <w:numPr>
+          <w:ilvl w:val="0"/>
+          <w:numId w:val="2"/>
+        </w:numPr>
+        <w:spacing w:line="276" w:lineRule="auto"/>
+        <w:jc w:val="both"/>
+      </w:pPr>
+      <w:r>
+        <w:t>Paramétrage</w:t>
+      </w:r>
+      <w:r>
+        <w:t xml:space="preserve"> de l’espace de travail</w:t>
+      </w:r>
+      <w:r>
+        <w:t xml:space="preserve"> du projet Git</w:t>
+      </w:r>
+      <w:r>
+        <w:t xml:space="preserve"> : </w:t>
+      </w:r>
+    </w:p>
+    <w:p>
+      <w:pPr>
+        <w:pStyle w:val="Paragraphedeliste"/>
+        <w:numPr>
+          <w:ilvl w:val="2"/>
+          <w:numId w:val="2"/>
+        </w:numPr>
+        <w:spacing w:line="276" w:lineRule="auto"/>
+        <w:ind w:left="1560"/>
+        <w:jc w:val="both"/>
+      </w:pPr>
+      <w:r>
+        <w:t>Attribution</w:t>
+      </w:r>
+      <w:r>
+        <w:t xml:space="preserve"> des différents droit</w:t>
+      </w:r>
+      <w:r>
+        <w:t>s</w:t>
+      </w:r>
+    </w:p>
+    <w:p>
+      <w:pPr>
+        <w:pStyle w:val="Paragraphedeliste"/>
+        <w:numPr>
+          <w:ilvl w:val="2"/>
+          <w:numId w:val="2"/>
+        </w:numPr>
+        <w:spacing w:line="276" w:lineRule="auto"/>
+        <w:ind w:left="1560"/>
+        <w:jc w:val="both"/>
+      </w:pPr>
+      <w:r>
+        <w:t xml:space="preserve">Invitation des membres au sein de l’espace de travail </w:t>
+      </w:r>
+    </w:p>
+    <w:p>
+      <w:pPr>
+        <w:pStyle w:val="Paragraphedeliste"/>
+        <w:numPr>
+          <w:ilvl w:val="2"/>
+          <w:numId w:val="2"/>
+        </w:numPr>
+        <w:spacing w:line="276" w:lineRule="auto"/>
+        <w:ind w:left="1560"/>
+        <w:jc w:val="both"/>
+      </w:pPr>
+      <w:r>
+        <w:t>Création des différentes catégories du planning</w:t>
+      </w:r>
+      <w:r>
+        <w:t xml:space="preserve"> </w:t>
+      </w:r>
+    </w:p>
+    <w:p>
+      <w:pPr>
+        <w:spacing w:line="276" w:lineRule="auto"/>
+        <w:jc w:val="both"/>
+      </w:pPr>
+    </w:p>
+    <w:p>
+      <w:pPr>
         <w:rPr>
           <w:b/>
           <w:bCs/>
@@ -5092,323 +5405,6 @@
       <w:pPr>
         <w:pStyle w:val="Titre1"/>
       </w:pPr>
-      <w:bookmarkStart w:id="1" w:name="_Toc127433440"/>
-      <w:r>
-        <w:lastRenderedPageBreak/>
-        <w:t xml:space="preserve">Point </w:t>
-      </w:r>
-      <w:r>
-        <w:t xml:space="preserve">d'étape du </w:t>
-      </w:r>
-      <w:r>
-        <w:t xml:space="preserve">26 janvier </w:t>
-      </w:r>
-      <w:r>
-        <w:t>2023</w:t>
-      </w:r>
-      <w:r>
-        <w:t xml:space="preserve"> :</w:t>
-      </w:r>
-      <w:bookmarkEnd w:id="1"/>
-    </w:p>
-    <w:p>
-      <w:pPr>
-        <w:pStyle w:val="Paragraphedeliste"/>
-        <w:numPr>
-          <w:ilvl w:val="0"/>
-          <w:numId w:val="2"/>
-        </w:numPr>
-        <w:spacing w:line="276" w:lineRule="auto"/>
-        <w:jc w:val="both"/>
-      </w:pPr>
-      <w:r>
-        <w:t>Avancement du développement de l'API par Théo</w:t>
-      </w:r>
-    </w:p>
-    <w:p>
-      <w:pPr>
-        <w:pStyle w:val="Paragraphedeliste"/>
-        <w:numPr>
-          <w:ilvl w:val="0"/>
-          <w:numId w:val="2"/>
-        </w:numPr>
-        <w:spacing w:line="276" w:lineRule="auto"/>
-        <w:jc w:val="both"/>
-      </w:pPr>
-      <w:r>
-        <w:t>Ébauche</w:t>
-      </w:r>
-      <w:r>
-        <w:t xml:space="preserve"> de cahier des charges : </w:t>
-      </w:r>
-    </w:p>
-    <w:p>
-      <w:pPr>
-        <w:pStyle w:val="Paragraphedeliste"/>
-        <w:numPr>
-          <w:ilvl w:val="1"/>
-          <w:numId w:val="2"/>
-        </w:numPr>
-        <w:spacing w:line="276" w:lineRule="auto"/>
-        <w:jc w:val="both"/>
-      </w:pPr>
-      <w:r>
-        <w:t>Propositions</w:t>
-      </w:r>
-      <w:r>
-        <w:t xml:space="preserve"> de use case</w:t>
-      </w:r>
-      <w:r>
-        <w:t>s</w:t>
-      </w:r>
-    </w:p>
-    <w:p>
-      <w:pPr>
-        <w:pStyle w:val="Paragraphedeliste"/>
-        <w:numPr>
-          <w:ilvl w:val="1"/>
-          <w:numId w:val="2"/>
-        </w:numPr>
-        <w:spacing w:line="276" w:lineRule="auto"/>
-        <w:jc w:val="both"/>
-      </w:pPr>
-      <w:r>
-        <w:t>Propositions de f</w:t>
-      </w:r>
-      <w:r>
-        <w:t xml:space="preserve">onctionnalités </w:t>
-      </w:r>
-      <w:r>
-        <w:t>pour</w:t>
-      </w:r>
-      <w:r>
-        <w:t xml:space="preserve"> l’application</w:t>
-      </w:r>
-    </w:p>
-    <w:p>
-      <w:pPr>
-        <w:pStyle w:val="Paragraphedeliste"/>
-        <w:numPr>
-          <w:ilvl w:val="0"/>
-          <w:numId w:val="2"/>
-        </w:numPr>
-        <w:spacing w:line="276" w:lineRule="auto"/>
-        <w:jc w:val="both"/>
-      </w:pPr>
-      <w:r>
-        <w:t>Choi</w:t>
-      </w:r>
-      <w:r>
-        <w:t>x du</w:t>
-      </w:r>
-      <w:r>
-        <w:t xml:space="preserve"> nom du projet</w:t>
-      </w:r>
-    </w:p>
-    <w:p>
-      <w:pPr>
-        <w:pStyle w:val="Paragraphedeliste"/>
-        <w:numPr>
-          <w:ilvl w:val="0"/>
-          <w:numId w:val="2"/>
-        </w:numPr>
-        <w:spacing w:line="276" w:lineRule="auto"/>
-        <w:jc w:val="both"/>
-      </w:pPr>
-      <w:r>
-        <w:t>C</w:t>
-      </w:r>
-      <w:r>
-        <w:t>réation du projet Git et de</w:t>
-      </w:r>
-      <w:r>
-        <w:t xml:space="preserve"> se</w:t>
-      </w:r>
-      <w:r>
-        <w:t xml:space="preserve">s </w:t>
-      </w:r>
-      <w:r>
-        <w:t>différents répertoires</w:t>
-      </w:r>
-    </w:p>
-    <w:p>
-      <w:pPr>
-        <w:pStyle w:val="Paragraphedeliste"/>
-        <w:numPr>
-          <w:ilvl w:val="0"/>
-          <w:numId w:val="2"/>
-        </w:numPr>
-        <w:spacing w:line="276" w:lineRule="auto"/>
-        <w:jc w:val="both"/>
-      </w:pPr>
-      <w:r>
-        <w:t>C</w:t>
-      </w:r>
-      <w:r>
-        <w:t>réation de l'organisation "Jeux Collectionne"</w:t>
-      </w:r>
-      <w:r>
-        <w:t xml:space="preserve"> pour héberger les r</w:t>
-      </w:r>
-      <w:r>
-        <w:t>é</w:t>
-      </w:r>
-      <w:r>
-        <w:t>p</w:t>
-      </w:r>
-      <w:r>
-        <w:t>ertoire</w:t>
-      </w:r>
-      <w:r>
-        <w:t>s et le projet Git (</w:t>
-      </w:r>
-      <w:r>
-        <w:t xml:space="preserve">permet ainsi de </w:t>
-      </w:r>
-      <w:r>
-        <w:t>ne pas les rattacher à un compte</w:t>
-      </w:r>
-      <w:r>
-        <w:t xml:space="preserve"> utilisateur</w:t>
-      </w:r>
-      <w:r>
-        <w:t xml:space="preserve"> propriétaire</w:t>
-      </w:r>
-      <w:r>
-        <w:t xml:space="preserve"> et de faire de chacun des membres du projet le propriétaire du projet Git</w:t>
-      </w:r>
-      <w:r>
-        <w:t>)</w:t>
-      </w:r>
-      <w:r>
-        <w:t xml:space="preserve">, </w:t>
-      </w:r>
-    </w:p>
-    <w:p>
-      <w:pPr>
-        <w:pStyle w:val="Paragraphedeliste"/>
-        <w:numPr>
-          <w:ilvl w:val="0"/>
-          <w:numId w:val="2"/>
-        </w:numPr>
-        <w:spacing w:line="276" w:lineRule="auto"/>
-        <w:jc w:val="both"/>
-      </w:pPr>
-      <w:r>
-        <w:t>Invitation</w:t>
-      </w:r>
-      <w:r>
-        <w:t xml:space="preserve"> des différents membres</w:t>
-      </w:r>
-      <w:r>
-        <w:t xml:space="preserve"> du projet au sein de l’organisation</w:t>
-      </w:r>
-      <w:r>
-        <w:t xml:space="preserve">, </w:t>
-      </w:r>
-    </w:p>
-    <w:p>
-      <w:pPr>
-        <w:pStyle w:val="Paragraphedeliste"/>
-        <w:numPr>
-          <w:ilvl w:val="0"/>
-          <w:numId w:val="2"/>
-        </w:numPr>
-        <w:spacing w:line="276" w:lineRule="auto"/>
-        <w:jc w:val="both"/>
-      </w:pPr>
-      <w:r>
-        <w:t>Paramétrage</w:t>
-      </w:r>
-      <w:r>
-        <w:t xml:space="preserve"> de l’espace de travail</w:t>
-      </w:r>
-      <w:r>
-        <w:t xml:space="preserve"> du projet Git</w:t>
-      </w:r>
-      <w:r>
-        <w:t xml:space="preserve"> : </w:t>
-      </w:r>
-    </w:p>
-    <w:p>
-      <w:pPr>
-        <w:pStyle w:val="Paragraphedeliste"/>
-        <w:numPr>
-          <w:ilvl w:val="2"/>
-          <w:numId w:val="2"/>
-        </w:numPr>
-        <w:spacing w:line="276" w:lineRule="auto"/>
-        <w:ind w:left="1560"/>
-        <w:jc w:val="both"/>
-      </w:pPr>
-      <w:r>
-        <w:t>Attribution</w:t>
-      </w:r>
-      <w:r>
-        <w:t xml:space="preserve"> des différents droit</w:t>
-      </w:r>
-      <w:r>
-        <w:t>s</w:t>
-      </w:r>
-    </w:p>
-    <w:p>
-      <w:pPr>
-        <w:pStyle w:val="Paragraphedeliste"/>
-        <w:numPr>
-          <w:ilvl w:val="2"/>
-          <w:numId w:val="2"/>
-        </w:numPr>
-        <w:spacing w:line="276" w:lineRule="auto"/>
-        <w:ind w:left="1560"/>
-        <w:jc w:val="both"/>
-      </w:pPr>
-      <w:r>
-        <w:t xml:space="preserve">Invitation des membres au sein de l’espace de travail </w:t>
-      </w:r>
-    </w:p>
-    <w:p>
-      <w:pPr>
-        <w:pStyle w:val="Paragraphedeliste"/>
-        <w:numPr>
-          <w:ilvl w:val="2"/>
-          <w:numId w:val="2"/>
-        </w:numPr>
-        <w:spacing w:line="276" w:lineRule="auto"/>
-        <w:ind w:left="1560"/>
-        <w:jc w:val="both"/>
-      </w:pPr>
-      <w:r>
-        <w:t>Création des différentes catégories du planning</w:t>
-      </w:r>
-      <w:r>
-        <w:t xml:space="preserve"> </w:t>
-      </w:r>
-    </w:p>
-    <w:p>
-      <w:pPr>
-        <w:spacing w:line="276" w:lineRule="auto"/>
-        <w:jc w:val="both"/>
-      </w:pPr>
-    </w:p>
-    <w:p>
-      <w:pPr>
-        <w:rPr>
-          <w:b/>
-          <w:bCs/>
-          <w:kern w:val="16"/>
-          <w:sz w:val="28"/>
-          <w:szCs w:val="28"/>
-          <w:u w:val="thick"/>
-        </w:rPr>
-      </w:pPr>
-      <w:r>
-        <w:br w:type="page"/>
-      </w:r>
-    </w:p>
-    <w:p>
-      <w:pPr>
-        <w:pStyle w:val="Titre1"/>
-      </w:pPr>
       <w:bookmarkStart w:id="2" w:name="_Toc127433441"/>
       <w:r>
         <w:lastRenderedPageBreak/>
@@ -5764,13 +5760,7 @@
       <w:bookmarkStart w:id="3" w:name="_Toc127433442"/>
       <w:r>
         <w:lastRenderedPageBreak/>
-        <w:t>Point d'étape du 0</w:t>
-      </w:r>
-      <w:r>
-        <w:t>9</w:t>
-      </w:r>
-      <w:r>
-        <w:t xml:space="preserve"> février 2023 :</w:t>
+        <w:t>Point d'étape du 09 février 2023 :</w:t>
       </w:r>
       <w:bookmarkEnd w:id="3"/>
     </w:p>
@@ -5815,13 +5805,7 @@
       <w:bookmarkStart w:id="4" w:name="_Toc127433443"/>
       <w:r>
         <w:lastRenderedPageBreak/>
-        <w:t xml:space="preserve">Point d'étape du </w:t>
-      </w:r>
-      <w:r>
-        <w:t>XX</w:t>
-      </w:r>
-      <w:r>
-        <w:t xml:space="preserve"> février 2023 :</w:t>
+        <w:t>Point d'étape du XX février 2023 :</w:t>
       </w:r>
       <w:bookmarkEnd w:id="4"/>
     </w:p>
@@ -6136,19 +6120,13 @@
       <w:pPr>
         <w:pStyle w:val="Titre1"/>
       </w:pPr>
-      <w:bookmarkStart w:id="5" w:name="_Hlk127433389"/>
-      <w:bookmarkStart w:id="6" w:name="_Toc127433444"/>
+      <w:bookmarkStart w:id="5" w:name="_Toc127433444"/>
+      <w:bookmarkStart w:id="6" w:name="_Hlk127433389"/>
       <w:r>
         <w:lastRenderedPageBreak/>
-        <w:t xml:space="preserve">Point d'étape du XX </w:t>
-      </w:r>
-      <w:r>
-        <w:t>mars</w:t>
-      </w:r>
-      <w:r>
-        <w:t xml:space="preserve"> 2023 :</w:t>
-      </w:r>
-      <w:bookmarkEnd w:id="6"/>
+        <w:t>Point d'étape du XX mars 2023 :</w:t>
+      </w:r>
+      <w:bookmarkEnd w:id="5"/>
     </w:p>
     <w:p>
       <w:pPr>
@@ -6449,7 +6427,7 @@
         <w:jc w:val="both"/>
       </w:pPr>
     </w:p>
-    <w:bookmarkEnd w:id="5"/>
+    <w:bookmarkEnd w:id="6"/>
     <w:p>
       <w:r>
         <w:br w:type="page"/>
@@ -7754,6 +7732,18 @@
             <w:u w:val="single"/>
           </w:rPr>
           <w:t>Jeux collectionne</w:t>
+        </w:r>
+        <w:r>
+          <w:rPr>
+            <w:i/>
+            <w:iCs/>
+            <w:smallCaps/>
+            <w:color w:val="7F7F7F" w:themeColor="text1" w:themeTint="80"/>
+            <w:sz w:val="26"/>
+            <w:szCs w:val="26"/>
+            <w:u w:val="single"/>
+          </w:rPr>
+          <w:t xml:space="preserve"> – Comptes rendus de réunion</w:t>
         </w:r>
       </w:p>
     </w:sdtContent>
@@ -9187,6 +9177,7 @@
   <w:rsids>
     <w:rsidRoot w:val="000B7981"/>
     <w:rsid w:val="000B7981"/>
+    <w:rsid w:val="00652176"/>
     <w:rsid w:val="006E3B53"/>
     <w:rsid w:val="00E32C00"/>
     <w:rsid w:val="00FD559B"/>

</xml_diff>